<commit_message>
fixed errors in 4a, attempt at 4b, updated final doc
</commit_message>
<xml_diff>
--- a/Databases Coursework.docx
+++ b/Databases Coursework.docx
@@ -47,7 +47,7 @@
             <v:path o:extrusionok="f" gradientshapeok="t" o:connecttype="rect"/>
             <o:lock v:ext="edit" aspectratio="t"/>
           </v:shapetype>
-          <v:shape id="_x0000_s1026" type="#_x0000_t75" style="position:absolute;margin-left:.1pt;margin-top:19.6pt;width:606.5pt;height:431.45pt;z-index:-251657216;mso-position-horizontal-relative:text;mso-position-vertical-relative:text" wrapcoords="-28 0 -28 21561 21600 21561 21600 0 -28 0">
+          <v:shape id="_x0000_s1026" type="#_x0000_t75" style="position:absolute;margin-left:.1pt;margin-top:19.6pt;width:606.5pt;height:431.45pt;z-index:-251658752;mso-position-horizontal-relative:text;mso-position-vertical-relative:text" wrapcoords="-28 0 -28 21561 21600 21561 21600 0 -28 0">
             <v:imagedata r:id="rId4" o:title="ER Diagram"/>
             <w10:wrap type="tight"/>
           </v:shape>
@@ -214,13 +214,178 @@
         <w:t xml:space="preserve"> VARCHAR2(20)</w:t>
       </w:r>
       <w:r>
+        <w:t xml:space="preserve"> [IS NOT NULL]</w:t>
+      </w:r>
+      <w:r>
+        <w:t xml:space="preserve">) </w:t>
+      </w:r>
+    </w:p>
+    <w:p>
+      <w:pPr>
+        <w:ind w:left="2160" w:hanging="2160"/>
+      </w:pPr>
+      <w:r>
+        <w:t xml:space="preserve">Address </w:t>
+      </w:r>
+      <w:r>
+        <w:tab/>
+      </w:r>
+      <w:r>
+        <w:t>(</w:t>
+      </w:r>
+      <w:r>
+        <w:rPr>
+          <w:b/>
+        </w:rPr>
+        <w:t>street</w:t>
+      </w:r>
+      <w:r>
+        <w:t xml:space="preserve"> VARCHAR2(20)</w:t>
+      </w:r>
+      <w:r>
+        <w:t xml:space="preserve"> [IS NOT NULL]</w:t>
+      </w:r>
+      <w:r>
+        <w:t xml:space="preserve">, </w:t>
+      </w:r>
+      <w:r>
+        <w:rPr>
+          <w:b/>
+        </w:rPr>
+        <w:t>city</w:t>
+      </w:r>
+      <w:r>
+        <w:t xml:space="preserve"> VARCHAR2(20)</w:t>
+      </w:r>
+      <w:r>
+        <w:t xml:space="preserve"> [IS NOT NULL]</w:t>
+      </w:r>
+      <w:r>
+        <w:t xml:space="preserve">, </w:t>
+      </w:r>
+      <w:r>
+        <w:rPr>
+          <w:b/>
+        </w:rPr>
+        <w:t>p_</w:t>
+      </w:r>
+      <w:r>
+        <w:rPr>
+          <w:b/>
+        </w:rPr>
+        <w:t>c</w:t>
+      </w:r>
+      <w:r>
+        <w:rPr>
+          <w:b/>
+        </w:rPr>
+        <w:t>ode</w:t>
+      </w:r>
+      <w:r>
+        <w:t xml:space="preserve"> VARCHAR2(8)</w:t>
+      </w:r>
+      <w:r>
+        <w:t xml:space="preserve"> [IS NOT NULL]</w:t>
+      </w:r>
+      <w:r>
+        <w:t>)</w:t>
+      </w:r>
+    </w:p>
+    <w:p>
+      <w:pPr>
+        <w:ind w:left="2160" w:hanging="2160"/>
+      </w:pPr>
+      <w:r>
+        <w:t>Phone</w:t>
+      </w:r>
+      <w:r>
+        <w:tab/>
+      </w:r>
+      <w:r>
+        <w:t>(</w:t>
+      </w:r>
+      <w:r>
+        <w:rPr>
+          <w:b/>
+        </w:rPr>
+        <w:t>homePhone</w:t>
+      </w:r>
+      <w:r>
+        <w:t xml:space="preserve"> VARCHAR2(15)</w:t>
+      </w:r>
+      <w:r>
+        <w:t xml:space="preserve"> [IS NOT NULL]</w:t>
+      </w:r>
+      <w:r>
+        <w:t xml:space="preserve">, </w:t>
+      </w:r>
+      <w:r>
+        <w:rPr>
+          <w:b/>
+        </w:rPr>
+        <w:t>mobilePhone</w:t>
+      </w:r>
+      <w:r>
+        <w:t xml:space="preserve"> mobilePhones_nested</w:t>
+      </w:r>
+      <w:r>
+        <w:t>)</w:t>
+      </w:r>
+    </w:p>
+    <w:p>
+      <w:pPr>
+        <w:ind w:left="2160" w:hanging="2160"/>
+      </w:pPr>
+      <w:r>
+        <w:t xml:space="preserve">Branch </w:t>
+      </w:r>
+      <w:r>
+        <w:tab/>
+      </w:r>
+      <w:r>
+        <w:t>(</w:t>
+      </w:r>
+      <w:r>
+        <w:rPr>
+          <w:b/>
+        </w:rPr>
+        <w:t>bID</w:t>
+      </w:r>
+      <w:r>
+        <w:t xml:space="preserve"> NUMBER</w:t>
+      </w:r>
+      <w:r>
+        <w:t xml:space="preserve"> [PRIMARY KEY]</w:t>
+      </w:r>
+      <w:r>
+        <w:t xml:space="preserve">, </w:t>
+      </w:r>
+      <w:r>
+        <w:rPr>
+          <w:b/>
+        </w:rPr>
+        <w:t>bAddress</w:t>
+      </w:r>
+      <w:r>
         <w:t xml:space="preserve"> </w:t>
       </w:r>
       <w:r>
-        <w:t>[IS NOT NULL]</w:t>
-      </w:r>
-      <w:r>
-        <w:t xml:space="preserve">) </w:t>
+        <w:t xml:space="preserve">Address, </w:t>
+      </w:r>
+      <w:r>
+        <w:rPr>
+          <w:b/>
+        </w:rPr>
+        <w:t>bPhone</w:t>
+      </w:r>
+      <w:r>
+        <w:t xml:space="preserve"> VARCHAR2(15)</w:t>
+      </w:r>
+      <w:r>
+        <w:t xml:space="preserve"> [IS NOT NULL]</w:t>
+      </w:r>
+      <w:r>
+        <w:t>)</w:t>
       </w:r>
     </w:p>
     <w:p>
@@ -228,7 +393,7 @@
         <w:ind w:left="2160" w:hanging="2160"/>
       </w:pPr>
       <w:r>
-        <w:t xml:space="preserve">Address </w:t>
+        <w:t>Job</w:t>
       </w:r>
       <w:r>
         <w:tab/>
@@ -240,16 +405,59 @@
         <w:rPr>
           <w:b/>
         </w:rPr>
-        <w:t>street</w:t>
+        <w:t>position</w:t>
       </w:r>
       <w:r>
         <w:t xml:space="preserve"> VARCHAR2(20)</w:t>
       </w:r>
       <w:r>
+        <w:t xml:space="preserve"> [CHECK </w:t>
+      </w:r>
+      <w:r>
+        <w:t>IN ("Head", "Manager", "Accountant", "Leader", "Cashier")</w:t>
+      </w:r>
+      <w:r>
+        <w:t>]</w:t>
+      </w:r>
+      <w:r>
+        <w:t xml:space="preserve">, </w:t>
+      </w:r>
+      <w:r>
+        <w:rPr>
+          <w:b/>
+        </w:rPr>
+        <w:t>salary</w:t>
+      </w:r>
+      <w:r>
+        <w:t xml:space="preserve"> NUMB</w:t>
+      </w:r>
+      <w:r>
+        <w:t>E</w:t>
+      </w:r>
+      <w:r>
+        <w:t>R</w:t>
+      </w:r>
+      <w:r>
+        <w:t xml:space="preserve"> [IS NOT NULL]</w:t>
+      </w:r>
+      <w:r>
+        <w:t xml:space="preserve">, </w:t>
+      </w:r>
+      <w:r>
+        <w:rPr>
+          <w:b/>
+          <w:i/>
+        </w:rPr>
+        <w:t>bID</w:t>
+      </w:r>
+      <w:r>
+        <w:rPr>
+          <w:i/>
+        </w:rPr>
         <w:t xml:space="preserve"> </w:t>
       </w:r>
       <w:r>
-        <w:t>[IS NOT NULL]</w:t>
+        <w:t>ref Branch</w:t>
       </w:r>
       <w:r>
         <w:t xml:space="preserve">, </w:t>
@@ -258,239 +466,10 @@
         <w:rPr>
           <w:b/>
         </w:rPr>
-        <w:t>city</w:t>
-      </w:r>
-      <w:r>
-        <w:t xml:space="preserve"> VARCHAR2(20)</w:t>
-      </w:r>
-      <w:r>
-        <w:t xml:space="preserve"> </w:t>
-      </w:r>
-      <w:r>
-        <w:t>[IS NOT NULL]</w:t>
-      </w:r>
-      <w:r>
-        <w:t xml:space="preserve">, </w:t>
-      </w:r>
-      <w:r>
-        <w:rPr>
-          <w:b/>
-        </w:rPr>
-        <w:t>p_</w:t>
-      </w:r>
-      <w:r>
-        <w:rPr>
-          <w:b/>
-        </w:rPr>
-        <w:t>c</w:t>
-      </w:r>
-      <w:r>
-        <w:rPr>
-          <w:b/>
-        </w:rPr>
-        <w:t>ode</w:t>
-      </w:r>
-      <w:r>
-        <w:t xml:space="preserve"> VARCHAR2(8)</w:t>
-      </w:r>
-      <w:r>
-        <w:t xml:space="preserve"> </w:t>
-      </w:r>
-      <w:r>
-        <w:t>[IS NOT NULL]</w:t>
-      </w:r>
-      <w:r>
-        <w:t>)</w:t>
-      </w:r>
-    </w:p>
-    <w:p>
-      <w:pPr>
-        <w:ind w:left="2160" w:hanging="2160"/>
-      </w:pPr>
-      <w:r>
-        <w:t>Phone</w:t>
-      </w:r>
-      <w:r>
-        <w:tab/>
-      </w:r>
-      <w:r>
-        <w:t>(</w:t>
-      </w:r>
-      <w:r>
-        <w:rPr>
-          <w:b/>
-        </w:rPr>
-        <w:t>homePhone</w:t>
-      </w:r>
-      <w:r>
-        <w:t xml:space="preserve"> VARCHAR2(15)</w:t>
-      </w:r>
-      <w:r>
-        <w:t xml:space="preserve"> </w:t>
-      </w:r>
-      <w:r>
-        <w:t>[IS NOT NULL]</w:t>
-      </w:r>
-      <w:r>
-        <w:t xml:space="preserve">, </w:t>
-      </w:r>
-      <w:r>
-        <w:rPr>
-          <w:b/>
-        </w:rPr>
-        <w:t>mobilePhone</w:t>
-      </w:r>
-      <w:r>
-        <w:t xml:space="preserve"> mobilePhones_nested</w:t>
-      </w:r>
-      <w:r>
-        <w:t>)</w:t>
-      </w:r>
-    </w:p>
-    <w:p>
-      <w:pPr>
-        <w:ind w:left="2160" w:hanging="2160"/>
-      </w:pPr>
-      <w:r>
-        <w:t xml:space="preserve">Branch </w:t>
-      </w:r>
-      <w:r>
-        <w:tab/>
-      </w:r>
-      <w:r>
-        <w:t>(</w:t>
-      </w:r>
-      <w:r>
-        <w:rPr>
-          <w:b/>
-        </w:rPr>
-        <w:t>bID</w:t>
-      </w:r>
-      <w:r>
-        <w:t xml:space="preserve"> NUMBER</w:t>
-      </w:r>
-      <w:r>
-        <w:t xml:space="preserve"> [PRIMARY KEY]</w:t>
-      </w:r>
-      <w:r>
-        <w:t xml:space="preserve">, </w:t>
-      </w:r>
-      <w:r>
-        <w:rPr>
-          <w:b/>
-        </w:rPr>
-        <w:t>bAddress</w:t>
-      </w:r>
-      <w:r>
-        <w:t xml:space="preserve"> </w:t>
-      </w:r>
-      <w:r>
-        <w:t xml:space="preserve">Address, </w:t>
-      </w:r>
-      <w:r>
-        <w:rPr>
-          <w:b/>
-        </w:rPr>
-        <w:t>bPhone</w:t>
-      </w:r>
-      <w:r>
-        <w:t xml:space="preserve"> VARCHAR2(15)</w:t>
-      </w:r>
-      <w:r>
-        <w:t xml:space="preserve"> </w:t>
-      </w:r>
-      <w:r>
-        <w:t>[IS NOT NULL]</w:t>
-      </w:r>
-      <w:r>
-        <w:t>)</w:t>
-      </w:r>
-    </w:p>
-    <w:p>
-      <w:pPr>
-        <w:ind w:left="2160" w:hanging="2160"/>
-      </w:pPr>
-      <w:r>
-        <w:t>Job</w:t>
-      </w:r>
-      <w:r>
-        <w:tab/>
-      </w:r>
-      <w:r>
-        <w:t>(</w:t>
-      </w:r>
-      <w:r>
-        <w:rPr>
-          <w:b/>
-        </w:rPr>
-        <w:t>position</w:t>
-      </w:r>
-      <w:r>
-        <w:t xml:space="preserve"> VARCHAR2(20)</w:t>
-      </w:r>
-      <w:r>
-        <w:t xml:space="preserve"> [CHECK </w:t>
-      </w:r>
-      <w:r>
-        <w:t>IN ("Head", "Manager", "Accountant", "Leader", "Cashier")</w:t>
-      </w:r>
-      <w:r>
-        <w:t>]</w:t>
-      </w:r>
-      <w:r>
-        <w:t xml:space="preserve">, </w:t>
-      </w:r>
-      <w:r>
-        <w:rPr>
-          <w:b/>
-        </w:rPr>
-        <w:t>salary</w:t>
-      </w:r>
-      <w:r>
-        <w:t xml:space="preserve"> NUMB</w:t>
-      </w:r>
-      <w:r>
-        <w:t>E</w:t>
-      </w:r>
-      <w:r>
-        <w:t>R</w:t>
-      </w:r>
-      <w:r>
-        <w:t xml:space="preserve"> [IS NOT NULL]</w:t>
-      </w:r>
-      <w:r>
-        <w:t xml:space="preserve">, </w:t>
-      </w:r>
-      <w:r>
-        <w:rPr>
-          <w:b/>
-          <w:i/>
-        </w:rPr>
-        <w:t>bID</w:t>
-      </w:r>
-      <w:r>
-        <w:rPr>
-          <w:i/>
-        </w:rPr>
-        <w:t xml:space="preserve"> </w:t>
-      </w:r>
-      <w:r>
-        <w:t>ref Branch</w:t>
-      </w:r>
-      <w:r>
-        <w:t xml:space="preserve">, </w:t>
-      </w:r>
-      <w:r>
-        <w:rPr>
-          <w:b/>
-        </w:rPr>
         <w:t>joinDate</w:t>
       </w:r>
       <w:r>
-        <w:t xml:space="preserve"> DATE </w:t>
-      </w:r>
-      <w:r>
-        <w:t>[IS NOT NULL]</w:t>
+        <w:t xml:space="preserve"> DATE [IS NOT NULL]</w:t>
       </w:r>
       <w:r>
         <w:t>)</w:t>
@@ -1679,13 +1658,7 @@
         <w:t>Job</w:t>
       </w:r>
       <w:r>
-        <w:t xml:space="preserve">’ type which uses the CHECK constraint to ensure it is one of the specified positions as described in the scenario: </w:t>
-      </w:r>
-      <w:r>
-        <w:t>Head, Manager, Leader, Accountant, Cashier</w:t>
-      </w:r>
-      <w:r>
-        <w:t>.</w:t>
+        <w:t>’ type which uses the CHECK constraint to ensure it is one of the specified positions as described in the scenario: Head, Manager, Leader, Accountant, Cashier.</w:t>
       </w:r>
     </w:p>
     <w:p/>
@@ -1714,13 +1687,7 @@
       </w:pPr>
       <w:r>
         <w:lastRenderedPageBreak/>
-        <w:t>In both t</w:t>
-      </w:r>
-      <w:r>
-        <w:t>he ‘Employee’ and ‘Customer’ enti</w:t>
-      </w:r>
-      <w:r>
-        <w:t>ties in the relati</w:t>
+        <w:t>In both the ‘Employee’ and ‘Customer’ entities in the relati</w:t>
       </w:r>
       <w:r>
         <w:t>onal database there were two attributes to store mobile phone numbers. For the object-relation database a nested table was created to store multiple mobile phone nu</w:t>
@@ -4446,17 +4413,232 @@
     <w:p>
       <w:pPr>
         <w:rPr>
+          <w:rFonts w:ascii="Courier New" w:hAnsi="Courier New" w:cs="Courier New"/>
+          <w:sz w:val="20"/>
+          <w:szCs w:val="20"/>
+        </w:rPr>
+      </w:pPr>
+      <w:r>
+        <w:rPr>
+          <w:rFonts w:ascii="Courier New" w:hAnsi="Courier New" w:cs="Courier New"/>
+          <w:sz w:val="20"/>
+          <w:szCs w:val="20"/>
+        </w:rPr>
+        <w:t>/</w:t>
+      </w:r>
+    </w:p>
+    <w:p>
+      <w:pPr>
+        <w:rPr>
+          <w:rFonts w:ascii="Courier New" w:hAnsi="Courier New" w:cs="Courier New"/>
+          <w:sz w:val="20"/>
+          <w:szCs w:val="20"/>
+        </w:rPr>
+      </w:pPr>
+    </w:p>
+    <w:p>
+      <w:pPr>
+        <w:rPr>
           <w:u w:val="single"/>
         </w:rPr>
       </w:pPr>
       <w:r>
         <w:rPr>
-          <w:rFonts w:ascii="Courier New" w:hAnsi="Courier New" w:cs="Courier New"/>
-          <w:sz w:val="20"/>
-          <w:szCs w:val="20"/>
-        </w:rPr>
-        <w:t>/</w:t>
-      </w:r>
+          <w:b/>
+        </w:rPr>
+        <w:t>Task 4</w:t>
+      </w:r>
+      <w:r>
+        <w:t xml:space="preserve"> - </w:t>
+      </w:r>
+      <w:r>
+        <w:rPr>
+          <w:u w:val="single"/>
+        </w:rPr>
+        <w:t>Database Queries</w:t>
+      </w:r>
+    </w:p>
+    <w:p>
+      <w:pPr>
+        <w:rPr>
+          <w:b/>
+        </w:rPr>
+      </w:pPr>
+      <w:r>
+        <w:rPr>
+          <w:b/>
+        </w:rPr>
+        <w:t>Question 4a.</w:t>
+      </w:r>
+    </w:p>
+    <w:p>
+      <w:r>
+        <w:t>Find employees with 'on' in first nam</w:t>
+      </w:r>
+      <w:r>
+        <w:t>e who live in glasgow (3 marks)</w:t>
+      </w:r>
+    </w:p>
+    <w:p>
+      <w:pPr>
+        <w:ind w:left="720"/>
+        <w:rPr>
+          <w:u w:val="single"/>
+        </w:rPr>
+      </w:pPr>
+      <w:r>
+        <w:rPr>
+          <w:rFonts w:ascii="Courier New" w:hAnsi="Courier New" w:cs="Courier New"/>
+          <w:sz w:val="20"/>
+          <w:szCs w:val="20"/>
+        </w:rPr>
+        <w:t>SELECT e.pName.firstName AS "First Name", e.pName.surName AS "Last Name" FROM employeeTable e WHERE e.pAddress.city = 'Glasgow' AND e.pName.firstName LIKE '$on$';</w:t>
+      </w:r>
+      <w:r>
+        <w:rPr>
+          <w:u w:val="single"/>
+        </w:rPr>
+        <w:t xml:space="preserve"> </w:t>
+      </w:r>
+    </w:p>
+    <w:p>
+      <w:r>
+        <w:t>Output</w:t>
+      </w:r>
+      <w:r>
+        <w:t>:</w:t>
+      </w:r>
+    </w:p>
+    <w:tbl>
+      <w:tblPr>
+        <w:tblStyle w:val="PlainTable3"/>
+        <w:tblW w:w="0" w:type="auto"/>
+        <w:tblLook w:val="04A0" w:firstRow="1" w:lastRow="0" w:firstColumn="1" w:lastColumn="0" w:noHBand="0" w:noVBand="1"/>
+      </w:tblPr>
+      <w:tblGrid>
+        <w:gridCol w:w="4508"/>
+        <w:gridCol w:w="4508"/>
+      </w:tblGrid>
+      <w:tr>
+        <w:trPr>
+          <w:cnfStyle w:val="100000000000" w:firstRow="1" w:lastRow="0" w:firstColumn="0" w:lastColumn="0" w:oddVBand="0" w:evenVBand="0" w:oddHBand="0" w:evenHBand="0" w:firstRowFirstColumn="0" w:firstRowLastColumn="0" w:lastRowFirstColumn="0" w:lastRowLastColumn="0"/>
+        </w:trPr>
+        <w:tc>
+          <w:tcPr>
+            <w:cnfStyle w:val="001000000100" w:firstRow="0" w:lastRow="0" w:firstColumn="1" w:lastColumn="0" w:oddVBand="0" w:evenVBand="0" w:oddHBand="0" w:evenHBand="0" w:firstRowFirstColumn="1" w:firstRowLastColumn="0" w:lastRowFirstColumn="0" w:lastRowLastColumn="0"/>
+            <w:tcW w:w="4508" w:type="dxa"/>
+          </w:tcPr>
+          <w:p>
+            <w:r>
+              <w:t>First Name</w:t>
+            </w:r>
+          </w:p>
+        </w:tc>
+        <w:tc>
+          <w:tcPr>
+            <w:tcW w:w="4508" w:type="dxa"/>
+          </w:tcPr>
+          <w:p>
+            <w:pPr>
+              <w:cnfStyle w:val="100000000000" w:firstRow="1" w:lastRow="0" w:firstColumn="0" w:lastColumn="0" w:oddVBand="0" w:evenVBand="0" w:oddHBand="0" w:evenHBand="0" w:firstRowFirstColumn="0" w:firstRowLastColumn="0" w:lastRowFirstColumn="0" w:lastRowLastColumn="0"/>
+            </w:pPr>
+            <w:r>
+              <w:t>Last Name</w:t>
+            </w:r>
+          </w:p>
+        </w:tc>
+      </w:tr>
+      <w:tr>
+        <w:trPr>
+          <w:cnfStyle w:val="000000100000" w:firstRow="0" w:lastRow="0" w:firstColumn="0" w:lastColumn="0" w:oddVBand="0" w:evenVBand="0" w:oddHBand="1" w:evenHBand="0" w:firstRowFirstColumn="0" w:firstRowLastColumn="0" w:lastRowFirstColumn="0" w:lastRowLastColumn="0"/>
+        </w:trPr>
+        <w:tc>
+          <w:tcPr>
+            <w:cnfStyle w:val="001000000000" w:firstRow="0" w:lastRow="0" w:firstColumn="1" w:lastColumn="0" w:oddVBand="0" w:evenVBand="0" w:oddHBand="0" w:evenHBand="0" w:firstRowFirstColumn="0" w:firstRowLastColumn="0" w:lastRowFirstColumn="0" w:lastRowLastColumn="0"/>
+            <w:tcW w:w="4508" w:type="dxa"/>
+          </w:tcPr>
+          <w:p>
+            <w:pPr>
+              <w:rPr>
+                <w:b w:val="0"/>
+              </w:rPr>
+            </w:pPr>
+            <w:r>
+              <w:rPr>
+                <w:b w:val="0"/>
+              </w:rPr>
+              <w:t>Bradon</w:t>
+            </w:r>
+          </w:p>
+        </w:tc>
+        <w:tc>
+          <w:tcPr>
+            <w:tcW w:w="4508" w:type="dxa"/>
+          </w:tcPr>
+          <w:p>
+            <w:pPr>
+              <w:cnfStyle w:val="000000100000" w:firstRow="0" w:lastRow="0" w:firstColumn="0" w:lastColumn="0" w:oddVBand="0" w:evenVBand="0" w:oddHBand="1" w:evenHBand="0" w:firstRowFirstColumn="0" w:firstRowLastColumn="0" w:lastRowFirstColumn="0" w:lastRowLastColumn="0"/>
+            </w:pPr>
+            <w:r>
+              <w:t>Edwards</w:t>
+            </w:r>
+          </w:p>
+        </w:tc>
+      </w:tr>
+      <w:tr>
+        <w:tc>
+          <w:tcPr>
+            <w:cnfStyle w:val="001000000000" w:firstRow="0" w:lastRow="0" w:firstColumn="1" w:lastColumn="0" w:oddVBand="0" w:evenVBand="0" w:oddHBand="0" w:evenHBand="0" w:firstRowFirstColumn="0" w:firstRowLastColumn="0" w:lastRowFirstColumn="0" w:lastRowLastColumn="0"/>
+            <w:tcW w:w="4508" w:type="dxa"/>
+          </w:tcPr>
+          <w:p>
+            <w:pPr>
+              <w:rPr>
+                <w:b w:val="0"/>
+              </w:rPr>
+            </w:pPr>
+            <w:r>
+              <w:rPr>
+                <w:b w:val="0"/>
+              </w:rPr>
+              <w:t>Jason</w:t>
+            </w:r>
+          </w:p>
+        </w:tc>
+        <w:tc>
+          <w:tcPr>
+            <w:tcW w:w="4508" w:type="dxa"/>
+          </w:tcPr>
+          <w:p>
+            <w:pPr>
+              <w:cnfStyle w:val="000000000000" w:firstRow="0" w:lastRow="0" w:firstColumn="0" w:lastColumn="0" w:oddVBand="0" w:evenVBand="0" w:oddHBand="0" w:evenHBand="0" w:firstRowFirstColumn="0" w:firstRowLastColumn="0" w:lastRowFirstColumn="0" w:lastRowLastColumn="0"/>
+            </w:pPr>
+            <w:r>
+              <w:t>Armstrong</w:t>
+            </w:r>
+          </w:p>
+        </w:tc>
+      </w:tr>
+    </w:tbl>
+    <w:p>
+      <w:pPr>
+        <w:ind w:left="720"/>
+      </w:pPr>
+    </w:p>
+    <w:p>
+      <w:pPr>
+        <w:rPr>
+          <w:u w:val="single"/>
+        </w:rPr>
+      </w:pPr>
+      <w:r>
+        <w:rPr>
+          <w:b/>
+        </w:rPr>
+        <w:t>Question 4b.</w:t>
+      </w:r>
+      <w:bookmarkStart w:id="0" w:name="_GoBack"/>
+      <w:bookmarkEnd w:id="0"/>
       <w:r>
         <w:br w:type="column"/>
       </w:r>
@@ -4543,10 +4725,7 @@
         <w:t>-</w:t>
       </w:r>
     </w:p>
-    <w:p>
-      <w:bookmarkStart w:id="0" w:name="_GoBack"/>
-      <w:bookmarkEnd w:id="0"/>
-    </w:p>
+    <w:p/>
     <w:p>
       <w:pPr>
         <w:rPr>
@@ -5017,6 +5196,7 @@
           <w:sz w:val="20"/>
           <w:szCs w:val="20"/>
         </w:rPr>
+        <w:lastRenderedPageBreak/>
         <w:t>/</w:t>
       </w:r>
     </w:p>
@@ -5659,6 +5839,7 @@
   <w:style w:type="character" w:default="1" w:styleId="DefaultParagraphFont">
     <w:name w:val="Default Paragraph Font"/>
     <w:uiPriority w:val="1"/>
+    <w:semiHidden/>
     <w:unhideWhenUsed/>
   </w:style>
   <w:style w:type="table" w:default="1" w:styleId="TableNormal">
@@ -5681,6 +5862,118 @@
     <w:uiPriority w:val="99"/>
     <w:semiHidden/>
     <w:unhideWhenUsed/>
+  </w:style>
+  <w:style w:type="table" w:styleId="TableGrid">
+    <w:name w:val="Table Grid"/>
+    <w:basedOn w:val="TableNormal"/>
+    <w:uiPriority w:val="39"/>
+    <w:rsid w:val="004316BD"/>
+    <w:pPr>
+      <w:spacing w:after="0" w:line="240" w:lineRule="auto"/>
+    </w:pPr>
+    <w:tblPr>
+      <w:tblBorders>
+        <w:top w:val="single" w:sz="4" w:space="0" w:color="auto"/>
+        <w:left w:val="single" w:sz="4" w:space="0" w:color="auto"/>
+        <w:bottom w:val="single" w:sz="4" w:space="0" w:color="auto"/>
+        <w:right w:val="single" w:sz="4" w:space="0" w:color="auto"/>
+        <w:insideH w:val="single" w:sz="4" w:space="0" w:color="auto"/>
+        <w:insideV w:val="single" w:sz="4" w:space="0" w:color="auto"/>
+      </w:tblBorders>
+    </w:tblPr>
+  </w:style>
+  <w:style w:type="table" w:styleId="PlainTable3">
+    <w:name w:val="Plain Table 3"/>
+    <w:basedOn w:val="TableNormal"/>
+    <w:uiPriority w:val="43"/>
+    <w:rsid w:val="00F109ED"/>
+    <w:pPr>
+      <w:spacing w:after="0" w:line="240" w:lineRule="auto"/>
+    </w:pPr>
+    <w:tblPr>
+      <w:tblStyleRowBandSize w:val="1"/>
+      <w:tblStyleColBandSize w:val="1"/>
+    </w:tblPr>
+    <w:tblStylePr w:type="firstRow">
+      <w:rPr>
+        <w:b/>
+        <w:bCs/>
+        <w:caps/>
+      </w:rPr>
+      <w:tblPr/>
+      <w:tcPr>
+        <w:tcBorders>
+          <w:bottom w:val="single" w:sz="4" w:space="0" w:color="7F7F7F" w:themeColor="text1" w:themeTint="80"/>
+        </w:tcBorders>
+      </w:tcPr>
+    </w:tblStylePr>
+    <w:tblStylePr w:type="lastRow">
+      <w:rPr>
+        <w:b/>
+        <w:bCs/>
+        <w:caps/>
+      </w:rPr>
+      <w:tblPr/>
+      <w:tcPr>
+        <w:tcBorders>
+          <w:top w:val="nil"/>
+        </w:tcBorders>
+      </w:tcPr>
+    </w:tblStylePr>
+    <w:tblStylePr w:type="firstCol">
+      <w:rPr>
+        <w:b/>
+        <w:bCs/>
+        <w:caps/>
+      </w:rPr>
+      <w:tblPr/>
+      <w:tcPr>
+        <w:tcBorders>
+          <w:right w:val="single" w:sz="4" w:space="0" w:color="7F7F7F" w:themeColor="text1" w:themeTint="80"/>
+        </w:tcBorders>
+      </w:tcPr>
+    </w:tblStylePr>
+    <w:tblStylePr w:type="lastCol">
+      <w:rPr>
+        <w:b/>
+        <w:bCs/>
+        <w:caps/>
+      </w:rPr>
+      <w:tblPr/>
+      <w:tcPr>
+        <w:tcBorders>
+          <w:left w:val="nil"/>
+        </w:tcBorders>
+      </w:tcPr>
+    </w:tblStylePr>
+    <w:tblStylePr w:type="band1Vert">
+      <w:tblPr/>
+      <w:tcPr>
+        <w:shd w:val="clear" w:color="auto" w:fill="F2F2F2" w:themeFill="background1" w:themeFillShade="F2"/>
+      </w:tcPr>
+    </w:tblStylePr>
+    <w:tblStylePr w:type="band1Horz">
+      <w:tblPr/>
+      <w:tcPr>
+        <w:shd w:val="clear" w:color="auto" w:fill="F2F2F2" w:themeFill="background1" w:themeFillShade="F2"/>
+      </w:tcPr>
+    </w:tblStylePr>
+    <w:tblStylePr w:type="neCell">
+      <w:tblPr/>
+      <w:tcPr>
+        <w:tcBorders>
+          <w:left w:val="nil"/>
+        </w:tcBorders>
+      </w:tcPr>
+    </w:tblStylePr>
+    <w:tblStylePr w:type="nwCell">
+      <w:tblPr/>
+      <w:tcPr>
+        <w:tcBorders>
+          <w:right w:val="nil"/>
+        </w:tcBorders>
+      </w:tcPr>
+    </w:tblStylePr>
   </w:style>
 </w:styles>
 </file>

</xml_diff>